<commit_message>
Uploading Case Study Two Folder and Files
</commit_message>
<xml_diff>
--- a/case_study_two/case_two_brief_description.docx
+++ b/case_study_two/case_two_brief_description.docx
@@ -112,7 +112,23 @@
           <w:sz w:val="24"/>
           <w:szCs w:val="24"/>
         </w:rPr>
-        <w:t xml:space="preserve"> I really had to use my creativity to find the wanted features from this dataset. After looking for the needed features, I was able to find out useful information about the customer’s revenue growth and the metrics of  customer loyalty.</w:t>
+        <w:t xml:space="preserve"> I really had to use my creativity to find the wanted features from this dataset. After looking for the needed features, I was able to find out useful information about the customer’s revenue growth and the metrics of</w:t>
+      </w:r>
+      <w:r>
+        <w:rPr>
+          <w:rFonts w:ascii="Times New Roman" w:eastAsia="Times New Roman" w:hAnsi="Times New Roman" w:cs="Times New Roman"/>
+          <w:sz w:val="24"/>
+          <w:szCs w:val="24"/>
+        </w:rPr>
+        <w:t xml:space="preserve"> </w:t>
+      </w:r>
+      <w:r>
+        <w:rPr>
+          <w:rFonts w:ascii="Times New Roman" w:eastAsia="Times New Roman" w:hAnsi="Times New Roman" w:cs="Times New Roman"/>
+          <w:sz w:val="24"/>
+          <w:szCs w:val="24"/>
+        </w:rPr>
+        <w:t>customer loyalty.</w:t>
       </w:r>
       <w:r>
         <w:rPr>

</xml_diff>